<commit_message>
Added a figma file
</commit_message>
<xml_diff>
--- a/RENT COLLECTION SOFTWARE.docx
+++ b/RENT COLLECTION SOFTWARE.docx
@@ -121,14 +121,12 @@
         </w:rPr>
         <w:t xml:space="preserve">Landlords may also have several properties under their name. Rent collection from multiple properties is expensive considering the transport costs of moving from one property to the other. </w:t>
       </w:r>
-      <w:proofErr w:type="gramStart"/>
-      <w:r>
-        <w:rPr>
-          <w:lang w:val="en-US"/>
-        </w:rPr>
-        <w:t>Tenants  who</w:t>
-      </w:r>
-      <w:proofErr w:type="gramEnd"/>
+      <w:r>
+        <w:rPr>
+          <w:lang w:val="en-US"/>
+        </w:rPr>
+        <w:t>Tenants who</w:t>
+      </w:r>
       <w:r>
         <w:rPr>
           <w:lang w:val="en-US"/>
@@ -1153,7 +1151,7 @@
                 <v:stroke joinstyle="miter"/>
                 <v:path gradientshapeok="t" o:connecttype="rect" textboxrect="0,3163,18437,18437"/>
               </v:shapetype>
-              <v:shape id="Flowchart: Delay 10" o:spid="_x0000_s1031" type="#_x0000_t135" style="position:absolute;margin-left:8.5pt;margin-top:14.8pt;width:93.5pt;height:34pt;z-index:251687936;visibility:visible;mso-wrap-style:square;mso-height-percent:0;mso-wrap-distance-left:9pt;mso-wrap-distance-top:0;mso-wrap-distance-right:9pt;mso-wrap-distance-bottom:0;mso-position-horizontal:absolute;mso-position-horizontal-relative:text;mso-position-vertical:absolute;mso-position-vertical-relative:text;mso-height-percent:0;mso-height-relative:margin;v-text-anchor:middle" o:gfxdata="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" fillcolor="white [3201]" strokecolor="black [3200]" strokeweight="1pt">
+              <v:shape id="Flowchart: Delay 10" o:spid="_x0000_s1032" type="#_x0000_t135" style="position:absolute;margin-left:8.5pt;margin-top:14.8pt;width:93.5pt;height:34pt;z-index:251687936;visibility:visible;mso-wrap-style:square;mso-height-percent:0;mso-wrap-distance-left:9pt;mso-wrap-distance-top:0;mso-wrap-distance-right:9pt;mso-wrap-distance-bottom:0;mso-position-horizontal:absolute;mso-position-horizontal-relative:text;mso-position-vertical:absolute;mso-position-vertical-relative:text;mso-height-percent:0;mso-height-relative:margin;v-text-anchor:middle" o:gfxdata="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" fillcolor="white [3201]" strokecolor="black [3200]" strokeweight="1pt">
                 <v:textbox>
                   <w:txbxContent>
                     <w:p>
@@ -1538,7 +1536,7 @@
                 <v:stroke joinstyle="miter"/>
                 <v:path o:connecttype="rect" textboxrect="3567,0,17955,21600"/>
               </v:shapetype>
-              <v:shape id="Flowchart: Display 14" o:spid="_x0000_s1033" type="#_x0000_t134" style="position:absolute;margin-left:2pt;margin-top:34.5pt;width:96pt;height:29.5pt;z-index:251689984;visibility:visible;mso-wrap-style:square;mso-height-percent:0;mso-wrap-distance-left:9pt;mso-wrap-distance-top:0;mso-wrap-distance-right:9pt;mso-wrap-distance-bottom:0;mso-position-horizontal:absolute;mso-position-horizontal-relative:text;mso-position-vertical:absolute;mso-position-vertical-relative:text;mso-height-percent:0;mso-height-relative:margin;v-text-anchor:middle" o:gfxdata="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" fillcolor="white [3201]" strokecolor="black [3200]" strokeweight="1pt">
+              <v:shape id="Flowchart: Display 14" o:spid="_x0000_s1035" type="#_x0000_t134" style="position:absolute;margin-left:2pt;margin-top:34.5pt;width:96pt;height:29.5pt;z-index:251689984;visibility:visible;mso-wrap-style:square;mso-height-percent:0;mso-wrap-distance-left:9pt;mso-wrap-distance-top:0;mso-wrap-distance-right:9pt;mso-wrap-distance-bottom:0;mso-position-horizontal:absolute;mso-position-horizontal-relative:text;mso-position-vertical:absolute;mso-position-vertical-relative:text;mso-height-percent:0;mso-height-relative:margin;v-text-anchor:middle" o:gfxdata="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" fillcolor="white [3201]" strokecolor="black [3200]" strokeweight="1pt">
                 <v:textbox>
                   <w:txbxContent>
                     <w:p>
@@ -1666,7 +1664,7 @@
                 <v:stroke joinstyle="miter"/>
                 <v:path gradientshapeok="t" o:connecttype="custom" o:connectlocs="10800,0;0,10800;10800,21600;17997,10800" textboxrect="3600,0,17997,21600"/>
               </v:shapetype>
-              <v:shape id="Flowchart: Stored Data 18" o:spid="_x0000_s1034" type="#_x0000_t130" style="position:absolute;margin-left:12pt;margin-top:20.3pt;width:111.5pt;height:28.5pt;z-index:251691008;visibility:visible;mso-wrap-style:square;mso-width-percent:0;mso-height-percent:0;mso-wrap-distance-left:9pt;mso-wrap-distance-top:0;mso-wrap-distance-right:9pt;mso-wrap-distance-bottom:0;mso-position-horizontal:absolute;mso-position-horizontal-relative:text;mso-position-vertical:absolute;mso-position-vertical-relative:text;mso-width-percent:0;mso-height-percent:0;mso-width-relative:margin;mso-height-relative:margin;v-text-anchor:middle" o:gfxdata="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" fillcolor="white [3201]" strokecolor="black [3200]" strokeweight="1pt">
+              <v:shape id="Flowchart: Stored Data 18" o:spid="_x0000_s1036" type="#_x0000_t130" style="position:absolute;margin-left:12pt;margin-top:20.3pt;width:111.5pt;height:28.5pt;z-index:251691008;visibility:visible;mso-wrap-style:square;mso-width-percent:0;mso-height-percent:0;mso-wrap-distance-left:9pt;mso-wrap-distance-top:0;mso-wrap-distance-right:9pt;mso-wrap-distance-bottom:0;mso-position-horizontal:absolute;mso-position-horizontal-relative:text;mso-position-vertical:absolute;mso-position-vertical-relative:text;mso-width-percent:0;mso-height-percent:0;mso-width-relative:margin;mso-height-relative:margin;v-text-anchor:middle" o:gfxdata="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" fillcolor="white [3201]" strokecolor="black [3200]" strokeweight="1pt">
                 <v:textbox>
                   <w:txbxContent>
                     <w:p>
@@ -1779,7 +1777,7 @@
               <v:shapetype w14:anchorId="3B272FCE" id="_x0000_t120" coordsize="21600,21600" o:spt="120" path="m10800,qx,10800,10800,21600,21600,10800,10800,xe">
                 <v:path gradientshapeok="t" o:connecttype="custom" o:connectlocs="10800,0;3163,3163;0,10800;3163,18437;10800,21600;18437,18437;21600,10800;18437,3163" textboxrect="3163,3163,18437,18437"/>
               </v:shapetype>
-              <v:shape id="Flowchart: Connector 19" o:spid="_x0000_s1035" type="#_x0000_t120" style="position:absolute;margin-left:9pt;margin-top:30.7pt;width:106.5pt;height:91.5pt;z-index:251692032;visibility:visible;mso-wrap-style:square;mso-wrap-distance-left:9pt;mso-wrap-distance-top:0;mso-wrap-distance-right:9pt;mso-wrap-distance-bottom:0;mso-position-horizontal:absolute;mso-position-horizontal-relative:text;mso-position-vertical:absolute;mso-position-vertical-relative:text;v-text-anchor:middle" o:gfxdata="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" fillcolor="white [3201]" strokecolor="black [3200]" strokeweight="1pt">
+              <v:shape id="Flowchart: Connector 19" o:spid="_x0000_s1037" type="#_x0000_t120" style="position:absolute;margin-left:9pt;margin-top:30.7pt;width:106.5pt;height:91.5pt;z-index:251692032;visibility:visible;mso-wrap-style:square;mso-wrap-distance-left:9pt;mso-wrap-distance-top:0;mso-wrap-distance-right:9pt;mso-wrap-distance-bottom:0;mso-position-horizontal:absolute;mso-position-horizontal-relative:text;mso-position-vertical:absolute;mso-position-vertical-relative:text;v-text-anchor:middle" o:gfxdata="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" fillcolor="white [3201]" strokecolor="black [3200]" strokeweight="1pt">
                 <v:stroke joinstyle="miter"/>
                 <v:textbox>
                   <w:txbxContent>

</xml_diff>